<commit_message>
Again more work on the 2nd ESP task ToT
</commit_message>
<xml_diff>
--- a/ESP tasks/Task 2/Task2_Test_Log_Template.docx
+++ b/ESP tasks/Task 2/Task2_Test_Log_Template.docx
@@ -1374,6 +1374,21 @@
 </file>
 
 <file path=customXml/item1.xml><?xml version="1.0" encoding="utf-8"?>
+<?mso-contentType ?>
+<FormTemplates xmlns="http://schemas.microsoft.com/sharepoint/v3/contenttype/forms">
+  <Display>DocumentLibraryForm</Display>
+  <Edit>DocumentLibraryForm</Edit>
+  <New>DocumentLibraryForm</New>
+</FormTemplates>
+</file>
+
+<file path=customXml/item2.xml><?xml version="1.0" encoding="utf-8"?>
+<p:properties xmlns:p="http://schemas.microsoft.com/office/2006/metadata/properties" xmlns:xsi="http://www.w3.org/2001/XMLSchema-instance" xmlns:pc="http://schemas.microsoft.com/office/infopath/2007/PartnerControls">
+  <documentManagement/>
+</p:properties>
+</file>
+
+<file path=customXml/item3.xml><?xml version="1.0" encoding="utf-8"?>
 <ct:contentTypeSchema xmlns:ct="http://schemas.microsoft.com/office/2006/metadata/contentType" xmlns:ma="http://schemas.microsoft.com/office/2006/metadata/properties/metaAttributes" ct:_="" ma:_="" ma:contentTypeName="Document" ma:contentTypeID="0x010100FFF2910C5CDA294F8EB7F56086A0964F" ma:contentTypeVersion="3" ma:contentTypeDescription="Create a new document." ma:contentTypeScope="" ma:versionID="2851e7b7557f444520eb7653c436a379">
   <xsd:schema xmlns:xsd="http://www.w3.org/2001/XMLSchema" xmlns:xs="http://www.w3.org/2001/XMLSchema" xmlns:p="http://schemas.microsoft.com/office/2006/metadata/properties" xmlns:ns2="41943e14-d32e-4732-b66d-be7a8fbbc9bd" targetNamespace="http://schemas.microsoft.com/office/2006/metadata/properties" ma:root="true" ma:fieldsID="aca18faf7eedbdffd878cd5a8e971422" ns2:_="">
     <xsd:import namespace="41943e14-d32e-4732-b66d-be7a8fbbc9bd"/>
@@ -1511,22 +1526,24 @@
 </ct:contentTypeSchema>
 </file>
 
-<file path=customXml/item2.xml><?xml version="1.0" encoding="utf-8"?>
-<p:properties xmlns:p="http://schemas.microsoft.com/office/2006/metadata/properties" xmlns:xsi="http://www.w3.org/2001/XMLSchema-instance" xmlns:pc="http://schemas.microsoft.com/office/infopath/2007/PartnerControls">
-  <documentManagement/>
-</p:properties>
+<file path=customXml/itemProps1.xml><?xml version="1.0" encoding="utf-8"?>
+<ds:datastoreItem xmlns:ds="http://schemas.openxmlformats.org/officeDocument/2006/customXml" ds:itemID="{93773B3C-FEA8-435A-A95D-1E4EB8BDCF8D}">
+  <ds:schemaRefs>
+    <ds:schemaRef ds:uri="http://schemas.microsoft.com/sharepoint/v3/contenttype/forms"/>
+  </ds:schemaRefs>
+</ds:datastoreItem>
 </file>
 
-<file path=customXml/item3.xml><?xml version="1.0" encoding="utf-8"?>
-<?mso-contentType ?>
-<FormTemplates xmlns="http://schemas.microsoft.com/sharepoint/v3/contenttype/forms">
-  <Display>DocumentLibraryForm</Display>
-  <Edit>DocumentLibraryForm</Edit>
-  <New>DocumentLibraryForm</New>
-</FormTemplates>
+<file path=customXml/itemProps2.xml><?xml version="1.0" encoding="utf-8"?>
+<ds:datastoreItem xmlns:ds="http://schemas.openxmlformats.org/officeDocument/2006/customXml" ds:itemID="{7A66F238-BEF7-4534-B0D0-F56FFA1BB48E}">
+  <ds:schemaRefs>
+    <ds:schemaRef ds:uri="http://schemas.microsoft.com/office/2006/metadata/properties"/>
+    <ds:schemaRef ds:uri="http://schemas.microsoft.com/office/infopath/2007/PartnerControls"/>
+  </ds:schemaRefs>
+</ds:datastoreItem>
 </file>
 
-<file path=customXml/itemProps1.xml><?xml version="1.0" encoding="utf-8"?>
+<file path=customXml/itemProps3.xml><?xml version="1.0" encoding="utf-8"?>
 <ds:datastoreItem xmlns:ds="http://schemas.openxmlformats.org/officeDocument/2006/customXml" ds:itemID="{3EE8ABC5-9AB1-473A-88C7-C95FF2FC3F13}">
   <ds:schemaRefs>
     <ds:schemaRef ds:uri="http://schemas.microsoft.com/office/2006/metadata/contentType"/>
@@ -1542,21 +1559,4 @@
     <ds:schemaRef ds:uri="http://schemas.microsoft.com/internal/obd"/>
   </ds:schemaRefs>
 </ds:datastoreItem>
-</file>
-
-<file path=customXml/itemProps2.xml><?xml version="1.0" encoding="utf-8"?>
-<ds:datastoreItem xmlns:ds="http://schemas.openxmlformats.org/officeDocument/2006/customXml" ds:itemID="{7A66F238-BEF7-4534-B0D0-F56FFA1BB48E}">
-  <ds:schemaRefs>
-    <ds:schemaRef ds:uri="http://schemas.microsoft.com/office/2006/metadata/properties"/>
-    <ds:schemaRef ds:uri="http://schemas.microsoft.com/office/infopath/2007/PartnerControls"/>
-  </ds:schemaRefs>
-</ds:datastoreItem>
-</file>
-
-<file path=customXml/itemProps3.xml><?xml version="1.0" encoding="utf-8"?>
-<ds:datastoreItem xmlns:ds="http://schemas.openxmlformats.org/officeDocument/2006/customXml" ds:itemID="{93773B3C-FEA8-435A-A95D-1E4EB8BDCF8D}">
-  <ds:schemaRefs>
-    <ds:schemaRef ds:uri="http://schemas.microsoft.com/sharepoint/v3/contenttype/forms"/>
-  </ds:schemaRefs>
-</ds:datastoreItem>
 </file>
</xml_diff>